<commit_message>
Update Documentación de proyecto_.docx
Incluidos enlaces para los miembros del equipo; faltará revisión según comentado e incluir enlaces en Referencias.
Seguimos!!
</commit_message>
<xml_diff>
--- a/doc/Documentación de proyecto_.docx
+++ b/doc/Documentación de proyecto_.docx
@@ -13,16 +13,6 @@
           <w:lang w:val="es-ES"/>
         </w:rPr>
       </w:pPr>
-      <w:r>
-        <w:rPr>
-          <w:rFonts w:ascii="Segoe UI" w:eastAsia="Times New Roman" w:hAnsi="Segoe UI" w:cs="Segoe UI"/>
-          <w:color w:val="00B0F0"/>
-          <w:sz w:val="21"/>
-          <w:szCs w:val="21"/>
-          <w:lang w:val="es-ES"/>
-        </w:rPr>
-        <w:t xml:space="preserve">[Propuesta] </w:t>
-      </w:r>
       <w:r>
         <w:rPr>
           <w:rFonts w:ascii="Segoe UI" w:eastAsia="Times New Roman" w:hAnsi="Segoe UI" w:cs="Segoe UI"/>
@@ -1012,74 +1002,6 @@
     </w:p>
     <w:p>
       <w:pPr>
-        <w:rPr>
-          <w:rFonts w:ascii="Segoe UI" w:hAnsi="Segoe UI" w:cs="Segoe UI"/>
-          <w:color w:val="FF0000"/>
-          <w:sz w:val="21"/>
-          <w:szCs w:val="21"/>
-        </w:rPr>
-      </w:pPr>
-      <w:r>
-        <w:rPr>
-          <w:rFonts w:ascii="Segoe UI" w:hAnsi="Segoe UI" w:cs="Segoe UI"/>
-          <w:color w:val="FF0000"/>
-          <w:sz w:val="21"/>
-          <w:szCs w:val="21"/>
-        </w:rPr>
-        <w:t xml:space="preserve">(***Aquí creo que </w:t>
-      </w:r>
-      <w:proofErr w:type="spellStart"/>
-      <w:r>
-        <w:rPr>
-          <w:rFonts w:ascii="Segoe UI" w:hAnsi="Segoe UI" w:cs="Segoe UI"/>
-          <w:color w:val="FF0000"/>
-          <w:sz w:val="21"/>
-          <w:szCs w:val="21"/>
-        </w:rPr>
-        <w:t>podriamos</w:t>
-      </w:r>
-      <w:proofErr w:type="spellEnd"/>
-      <w:r>
-        <w:rPr>
-          <w:rFonts w:ascii="Segoe UI" w:hAnsi="Segoe UI" w:cs="Segoe UI"/>
-          <w:color w:val="FF0000"/>
-          <w:sz w:val="21"/>
-          <w:szCs w:val="21"/>
-        </w:rPr>
-        <w:t xml:space="preserve"> enlazar nuestros nombres a </w:t>
-      </w:r>
-      <w:proofErr w:type="spellStart"/>
-      <w:r>
-        <w:rPr>
-          <w:rFonts w:ascii="Segoe UI" w:hAnsi="Segoe UI" w:cs="Segoe UI"/>
-          <w:color w:val="FF0000"/>
-          <w:sz w:val="21"/>
-          <w:szCs w:val="21"/>
-        </w:rPr>
-        <w:t>linkedin</w:t>
-      </w:r>
-      <w:proofErr w:type="spellEnd"/>
-      <w:r>
-        <w:rPr>
-          <w:rFonts w:ascii="Segoe UI" w:hAnsi="Segoe UI" w:cs="Segoe UI"/>
-          <w:color w:val="FF0000"/>
-          <w:sz w:val="21"/>
-          <w:szCs w:val="21"/>
-        </w:rPr>
-        <w:t>, por ejemplo</w:t>
-      </w:r>
-      <w:r>
-        <w:rPr>
-          <w:rFonts w:ascii="Segoe UI" w:hAnsi="Segoe UI" w:cs="Segoe UI"/>
-          <w:color w:val="FF0000"/>
-          <w:sz w:val="21"/>
-          <w:szCs w:val="21"/>
-        </w:rPr>
-        <w:t>)</w:t>
-      </w:r>
-    </w:p>
-    <w:p>
-      <w:pPr>
         <w:pStyle w:val="Prrafodelista"/>
         <w:rPr>
           <w:rFonts w:ascii="Segoe UI" w:hAnsi="Segoe UI" w:cs="Segoe UI"/>
@@ -1087,79 +1009,8 @@
           <w:szCs w:val="21"/>
         </w:rPr>
       </w:pPr>
-      <w:proofErr w:type="spellStart"/>
-      <w:r>
-        <w:rPr>
-          <w:rFonts w:ascii="Segoe UI" w:hAnsi="Segoe UI" w:cs="Segoe UI"/>
-          <w:sz w:val="21"/>
-          <w:szCs w:val="21"/>
-        </w:rPr>
-        <w:t>Ivy</w:t>
-      </w:r>
-      <w:proofErr w:type="spellEnd"/>
-      <w:r>
-        <w:rPr>
-          <w:rFonts w:ascii="Segoe UI" w:hAnsi="Segoe UI" w:cs="Segoe UI"/>
-          <w:sz w:val="21"/>
-          <w:szCs w:val="21"/>
-        </w:rPr>
-        <w:t xml:space="preserve"> </w:t>
-      </w:r>
-      <w:r>
-        <w:rPr>
-          <w:rFonts w:ascii="Segoe UI" w:hAnsi="Segoe UI" w:cs="Segoe UI"/>
-          <w:sz w:val="21"/>
-          <w:szCs w:val="21"/>
-        </w:rPr>
-        <w:t xml:space="preserve">&gt; </w:t>
-      </w:r>
-    </w:p>
-    <w:p>
-      <w:pPr>
-        <w:pStyle w:val="Prrafodelista"/>
-        <w:rPr>
-          <w:rFonts w:ascii="Segoe UI" w:hAnsi="Segoe UI" w:cs="Segoe UI"/>
-          <w:sz w:val="21"/>
-          <w:szCs w:val="21"/>
-        </w:rPr>
-      </w:pPr>
-      <w:r>
-        <w:rPr>
-          <w:rFonts w:ascii="Segoe UI" w:hAnsi="Segoe UI" w:cs="Segoe UI"/>
-          <w:sz w:val="21"/>
-          <w:szCs w:val="21"/>
-        </w:rPr>
-        <w:t xml:space="preserve">Antonio </w:t>
-      </w:r>
-    </w:p>
-    <w:p>
-      <w:pPr>
-        <w:pStyle w:val="Prrafodelista"/>
-        <w:rPr>
-          <w:rFonts w:ascii="Segoe UI" w:hAnsi="Segoe UI" w:cs="Segoe UI"/>
-          <w:sz w:val="21"/>
-          <w:szCs w:val="21"/>
-        </w:rPr>
-      </w:pPr>
-      <w:r>
-        <w:rPr>
-          <w:rFonts w:ascii="Segoe UI" w:hAnsi="Segoe UI" w:cs="Segoe UI"/>
-          <w:sz w:val="21"/>
-          <w:szCs w:val="21"/>
-        </w:rPr>
-        <w:t xml:space="preserve">Josué </w:t>
-      </w:r>
-    </w:p>
-    <w:p>
-      <w:pPr>
-        <w:pStyle w:val="Prrafodelista"/>
-        <w:rPr>
-          <w:rFonts w:ascii="Segoe UI" w:hAnsi="Segoe UI" w:cs="Segoe UI"/>
-          <w:sz w:val="21"/>
-          <w:szCs w:val="21"/>
-        </w:rPr>
-      </w:pPr>
       <w:hyperlink r:id="rId11" w:history="1">
+        <w:proofErr w:type="spellStart"/>
         <w:r>
           <w:rPr>
             <w:rStyle w:val="Hipervnculo"/>
@@ -1167,12 +1018,149 @@
             <w:sz w:val="21"/>
             <w:szCs w:val="21"/>
           </w:rPr>
-          <w:t>Sílvia Miró</w:t>
+          <w:t>WeiXin</w:t>
+        </w:r>
+        <w:proofErr w:type="spellEnd"/>
+        <w:r>
+          <w:rPr>
+            <w:rStyle w:val="Hipervnculo"/>
+            <w:rFonts w:ascii="Segoe UI" w:hAnsi="Segoe UI" w:cs="Segoe UI"/>
+            <w:sz w:val="21"/>
+            <w:szCs w:val="21"/>
+          </w:rPr>
+          <w:t xml:space="preserve"> </w:t>
+        </w:r>
+        <w:proofErr w:type="spellStart"/>
+        <w:r>
+          <w:rPr>
+            <w:rStyle w:val="Hipervnculo"/>
+            <w:rFonts w:ascii="Segoe UI" w:hAnsi="Segoe UI" w:cs="Segoe UI"/>
+            <w:sz w:val="21"/>
+            <w:szCs w:val="21"/>
+          </w:rPr>
+          <w:t>Ivy</w:t>
+        </w:r>
+        <w:proofErr w:type="spellEnd"/>
+        <w:r>
+          <w:rPr>
+            <w:rStyle w:val="Hipervnculo"/>
+            <w:rFonts w:ascii="Segoe UI" w:hAnsi="Segoe UI" w:cs="Segoe UI"/>
+            <w:sz w:val="21"/>
+            <w:szCs w:val="21"/>
+          </w:rPr>
+          <w:t xml:space="preserve"> </w:t>
+        </w:r>
+        <w:proofErr w:type="spellStart"/>
+        <w:r>
+          <w:rPr>
+            <w:rStyle w:val="Hipervnculo"/>
+            <w:rFonts w:ascii="Segoe UI" w:hAnsi="Segoe UI" w:cs="Segoe UI"/>
+            <w:sz w:val="21"/>
+            <w:szCs w:val="21"/>
+          </w:rPr>
+          <w:t>Chen</w:t>
+        </w:r>
+        <w:proofErr w:type="spellEnd"/>
+      </w:hyperlink>
+    </w:p>
+    <w:p>
+      <w:pPr>
+        <w:pStyle w:val="Prrafodelista"/>
+        <w:rPr>
+          <w:rFonts w:ascii="Segoe UI" w:hAnsi="Segoe UI" w:cs="Segoe UI"/>
+          <w:sz w:val="21"/>
+          <w:szCs w:val="21"/>
+        </w:rPr>
+      </w:pPr>
+      <w:hyperlink r:id="rId12" w:history="1">
+        <w:r>
+          <w:rPr>
+            <w:rStyle w:val="Hipervnculo"/>
+            <w:rFonts w:ascii="Segoe UI" w:hAnsi="Segoe UI" w:cs="Segoe UI"/>
+            <w:sz w:val="21"/>
+            <w:szCs w:val="21"/>
+          </w:rPr>
+          <w:t>Antonio Linde Medina</w:t>
         </w:r>
       </w:hyperlink>
     </w:p>
     <w:p>
       <w:pPr>
+        <w:pStyle w:val="Prrafodelista"/>
+        <w:rPr>
+          <w:rFonts w:ascii="Segoe UI" w:hAnsi="Segoe UI" w:cs="Segoe UI"/>
+          <w:sz w:val="21"/>
+          <w:szCs w:val="21"/>
+        </w:rPr>
+      </w:pPr>
+      <w:hyperlink r:id="rId13" w:history="1">
+        <w:proofErr w:type="spellStart"/>
+        <w:r>
+          <w:rPr>
+            <w:rStyle w:val="Hipervnculo"/>
+            <w:rFonts w:ascii="Segoe UI" w:hAnsi="Segoe UI" w:cs="Segoe UI"/>
+            <w:sz w:val="21"/>
+            <w:szCs w:val="21"/>
+          </w:rPr>
+          <w:t>Josue</w:t>
+        </w:r>
+        <w:proofErr w:type="spellEnd"/>
+        <w:r>
+          <w:rPr>
+            <w:rStyle w:val="Hipervnculo"/>
+            <w:rFonts w:ascii="Segoe UI" w:hAnsi="Segoe UI" w:cs="Segoe UI"/>
+            <w:sz w:val="21"/>
+            <w:szCs w:val="21"/>
+          </w:rPr>
+          <w:t xml:space="preserve"> </w:t>
+        </w:r>
+        <w:proofErr w:type="spellStart"/>
+        <w:r>
+          <w:rPr>
+            <w:rStyle w:val="Hipervnculo"/>
+            <w:rFonts w:ascii="Segoe UI" w:hAnsi="Segoe UI" w:cs="Segoe UI"/>
+            <w:sz w:val="21"/>
+            <w:szCs w:val="21"/>
+          </w:rPr>
+          <w:t>Huaman</w:t>
+        </w:r>
+        <w:proofErr w:type="spellEnd"/>
+      </w:hyperlink>
+    </w:p>
+    <w:p>
+      <w:pPr>
+        <w:pStyle w:val="Prrafodelista"/>
+        <w:rPr>
+          <w:rFonts w:ascii="Segoe UI" w:hAnsi="Segoe UI" w:cs="Segoe UI"/>
+          <w:sz w:val="21"/>
+          <w:szCs w:val="21"/>
+        </w:rPr>
+      </w:pPr>
+      <w:hyperlink r:id="rId14" w:history="1">
+        <w:r>
+          <w:rPr>
+            <w:rStyle w:val="Hipervnculo"/>
+            <w:rFonts w:ascii="Segoe UI" w:hAnsi="Segoe UI" w:cs="Segoe UI"/>
+            <w:sz w:val="21"/>
+            <w:szCs w:val="21"/>
+          </w:rPr>
+          <w:t xml:space="preserve">Silvia Miro </w:t>
+        </w:r>
+        <w:proofErr w:type="spellStart"/>
+        <w:r>
+          <w:rPr>
+            <w:rStyle w:val="Hipervnculo"/>
+            <w:rFonts w:ascii="Segoe UI" w:hAnsi="Segoe UI" w:cs="Segoe UI"/>
+            <w:sz w:val="21"/>
+            <w:szCs w:val="21"/>
+          </w:rPr>
+          <w:t>Sarradell</w:t>
+        </w:r>
+        <w:proofErr w:type="spellEnd"/>
+      </w:hyperlink>
+    </w:p>
+    <w:p>
+      <w:pPr>
         <w:rPr>
           <w:rFonts w:ascii="Segoe UI" w:hAnsi="Segoe UI" w:cs="Segoe UI"/>
           <w:sz w:val="21"/>
@@ -1304,7 +1292,7 @@
         </w:rPr>
         <w:t xml:space="preserve">Para ello estuvimos revisando algunas opciones en </w:t>
       </w:r>
-      <w:hyperlink r:id="rId12" w:history="1">
+      <w:hyperlink r:id="rId15" w:history="1">
         <w:r>
           <w:rPr>
             <w:rStyle w:val="Hipervnculo"/>
@@ -1323,7 +1311,7 @@
         </w:rPr>
         <w:t xml:space="preserve">, </w:t>
       </w:r>
-      <w:hyperlink r:id="rId13" w:history="1">
+      <w:hyperlink r:id="rId16" w:history="1">
         <w:proofErr w:type="spellStart"/>
         <w:r>
           <w:rPr>
@@ -1344,7 +1332,7 @@
         </w:rPr>
         <w:t xml:space="preserve"> o </w:t>
       </w:r>
-      <w:hyperlink r:id="rId14" w:history="1">
+      <w:hyperlink r:id="rId17" w:history="1">
         <w:proofErr w:type="spellStart"/>
         <w:r>
           <w:rPr>
@@ -1353,16 +1341,7 @@
             <w:sz w:val="21"/>
             <w:szCs w:val="21"/>
           </w:rPr>
-          <w:t>Dialog</w:t>
-        </w:r>
-        <w:r>
-          <w:rPr>
-            <w:rStyle w:val="Hipervnculo"/>
-            <w:rFonts w:ascii="Segoe UI" w:hAnsi="Segoe UI" w:cs="Segoe UI"/>
-            <w:sz w:val="21"/>
-            <w:szCs w:val="21"/>
-          </w:rPr>
-          <w:t>flow</w:t>
+          <w:t>Dialogflow</w:t>
         </w:r>
         <w:proofErr w:type="spellEnd"/>
       </w:hyperlink>
@@ -1580,7 +1559,7 @@
         </w:rPr>
         <w:t xml:space="preserve"> </w:t>
       </w:r>
-      <w:hyperlink r:id="rId15" w:history="1">
+      <w:hyperlink r:id="rId18" w:history="1">
         <w:proofErr w:type="spellStart"/>
         <w:r>
           <w:rPr>
@@ -1881,7 +1860,7 @@
                     <pic:cNvPicPr/>
                   </pic:nvPicPr>
                   <pic:blipFill>
-                    <a:blip r:embed="rId16"/>
+                    <a:blip r:embed="rId19"/>
                     <a:stretch>
                       <a:fillRect/>
                     </a:stretch>
@@ -2132,7 +2111,7 @@
         </w:rPr>
         <w:t xml:space="preserve"> </w:t>
       </w:r>
-      <w:hyperlink r:id="rId17" w:history="1">
+      <w:hyperlink r:id="rId20" w:history="1">
         <w:proofErr w:type="spellStart"/>
         <w:r>
           <w:rPr>
@@ -2331,7 +2310,7 @@
         </w:rPr>
         <w:t xml:space="preserve">ntes a las preguntas formuladas. Cabe considerar que el modelo con mejor resultado y consistencia en respuestas fue el modelo </w:t>
       </w:r>
-      <w:hyperlink r:id="rId18" w:history="1">
+      <w:hyperlink r:id="rId21" w:history="1">
         <w:proofErr w:type="spellStart"/>
         <w:r>
           <w:rPr>
@@ -2979,7 +2958,7 @@
         </w:rPr>
         <w:t xml:space="preserve">, </w:t>
       </w:r>
-      <w:hyperlink r:id="rId19" w:history="1">
+      <w:hyperlink r:id="rId22" w:history="1">
         <w:r>
           <w:rPr>
             <w:rStyle w:val="Hipervnculo"/>
@@ -3104,7 +3083,7 @@
         </w:rPr>
         <w:t xml:space="preserve">En paralelo estuvimos trabajando en la implementación del modelo resultado a </w:t>
       </w:r>
-      <w:hyperlink r:id="rId20" w:history="1">
+      <w:hyperlink r:id="rId23" w:history="1">
         <w:proofErr w:type="spellStart"/>
         <w:r>
           <w:rPr>
@@ -3207,7 +3186,7 @@
         </w:rPr>
         <w:t xml:space="preserve"> localizamos el modelo </w:t>
       </w:r>
-      <w:hyperlink r:id="rId21" w:history="1">
+      <w:hyperlink r:id="rId24" w:history="1">
         <w:r>
           <w:rPr>
             <w:rStyle w:val="Hipervnculo"/>
@@ -3422,7 +3401,7 @@
                     <pic:cNvPicPr/>
                   </pic:nvPicPr>
                   <pic:blipFill>
-                    <a:blip r:embed="rId22"/>
+                    <a:blip r:embed="rId25"/>
                     <a:stretch>
                       <a:fillRect/>
                     </a:stretch>
@@ -3622,7 +3601,7 @@
                     <pic:cNvPicPr/>
                   </pic:nvPicPr>
                   <pic:blipFill>
-                    <a:blip r:embed="rId23"/>
+                    <a:blip r:embed="rId26"/>
                     <a:stretch>
                       <a:fillRect/>
                     </a:stretch>
@@ -3836,7 +3815,7 @@
                     <pic:cNvPicPr/>
                   </pic:nvPicPr>
                   <pic:blipFill>
-                    <a:blip r:embed="rId24"/>
+                    <a:blip r:embed="rId27"/>
                     <a:stretch>
                       <a:fillRect/>
                     </a:stretch>
@@ -3916,8 +3895,9 @@
           <w:sz w:val="21"/>
           <w:szCs w:val="21"/>
         </w:rPr>
-        <w:t>también en</w:t>
-      </w:r>
+        <w:t xml:space="preserve">también en demo </w:t>
+      </w:r>
+      <w:proofErr w:type="spellStart"/>
       <w:r>
         <w:rPr>
           <w:rFonts w:ascii="Segoe UI" w:hAnsi="Segoe UI" w:cs="Segoe UI"/>
@@ -3925,9 +3905,9 @@
           <w:sz w:val="21"/>
           <w:szCs w:val="21"/>
         </w:rPr>
-        <w:t xml:space="preserve"> demo </w:t>
-      </w:r>
-      <w:proofErr w:type="spellStart"/>
+        <w:t>Streamlit</w:t>
+      </w:r>
+      <w:proofErr w:type="spellEnd"/>
       <w:r>
         <w:rPr>
           <w:rFonts w:ascii="Segoe UI" w:hAnsi="Segoe UI" w:cs="Segoe UI"/>
@@ -3935,26 +3915,7 @@
           <w:sz w:val="21"/>
           <w:szCs w:val="21"/>
         </w:rPr>
-        <w:t>Streamlit</w:t>
-      </w:r>
-      <w:proofErr w:type="spellEnd"/>
-      <w:r>
-        <w:rPr>
-          <w:rFonts w:ascii="Segoe UI" w:hAnsi="Segoe UI" w:cs="Segoe UI"/>
-          <w:color w:val="FF0000"/>
-          <w:sz w:val="21"/>
-          <w:szCs w:val="21"/>
-        </w:rPr>
-        <w:t>:</w:t>
-      </w:r>
-      <w:r>
-        <w:rPr>
-          <w:rFonts w:ascii="Segoe UI" w:hAnsi="Segoe UI" w:cs="Segoe UI"/>
-          <w:color w:val="FF0000"/>
-          <w:sz w:val="21"/>
-          <w:szCs w:val="21"/>
-        </w:rPr>
-        <w:t xml:space="preserve"> Este es un </w:t>
+        <w:t xml:space="preserve">: Este es un </w:t>
       </w:r>
       <w:proofErr w:type="spellStart"/>
       <w:r>
@@ -4188,7 +4149,7 @@
           <w:szCs w:val="21"/>
         </w:rPr>
       </w:pPr>
-      <w:hyperlink r:id="rId25" w:history="1">
+      <w:hyperlink r:id="rId28" w:history="1">
         <w:r>
           <w:rPr>
             <w:rStyle w:val="Hipervnculo"/>
@@ -4230,7 +4191,7 @@
                     <pic:cNvPicPr/>
                   </pic:nvPicPr>
                   <pic:blipFill>
-                    <a:blip r:embed="rId26"/>
+                    <a:blip r:embed="rId29"/>
                     <a:stretch>
                       <a:fillRect/>
                     </a:stretch>
@@ -4397,7 +4358,7 @@
                     <pic:cNvPicPr/>
                   </pic:nvPicPr>
                   <pic:blipFill>
-                    <a:blip r:embed="rId27"/>
+                    <a:blip r:embed="rId30"/>
                     <a:stretch>
                       <a:fillRect/>
                     </a:stretch>
@@ -4432,7 +4393,7 @@
           <w:szCs w:val="21"/>
         </w:rPr>
       </w:pPr>
-      <w:hyperlink r:id="rId28" w:history="1">
+      <w:hyperlink r:id="rId31" w:history="1">
         <w:r>
           <w:rPr>
             <w:rStyle w:val="Hipervnculo"/>
@@ -6380,8 +6341,6 @@
         </w:rPr>
         <w:t>***Copiar las referencias que finalmente hemos usado</w:t>
       </w:r>
-      <w:bookmarkStart w:id="0" w:name="_GoBack"/>
-      <w:bookmarkEnd w:id="0"/>
     </w:p>
     <w:p>
       <w:pPr>
@@ -6399,7 +6358,7 @@
           <w:u w:val="none"/>
         </w:rPr>
       </w:pPr>
-      <w:hyperlink r:id="rId29" w:history="1">
+      <w:hyperlink r:id="rId32" w:history="1">
         <w:r>
           <w:rPr>
             <w:rStyle w:val="Hipervnculo"/>
@@ -6419,8 +6378,8 @@
           </w:rPr>
           <w:t>GitHub</w:t>
         </w:r>
+        <w:proofErr w:type="spellEnd"/>
       </w:hyperlink>
-      <w:proofErr w:type="spellEnd"/>
     </w:p>
     <w:p>
       <w:pPr>
@@ -6541,14 +6500,6 @@
           <w:szCs w:val="21"/>
         </w:rPr>
       </w:pPr>
-      <w:r>
-        <w:rPr>
-          <w:rFonts w:ascii="Segoe UI" w:hAnsi="Segoe UI" w:cs="Segoe UI"/>
-          <w:sz w:val="21"/>
-          <w:szCs w:val="21"/>
-        </w:rPr>
-        <w:t xml:space="preserve">Enlaces a modelos </w:t>
-      </w:r>
       <w:proofErr w:type="spellStart"/>
       <w:r>
         <w:rPr>
@@ -6619,19 +6570,29 @@
           <w:szCs w:val="21"/>
         </w:rPr>
       </w:pPr>
-      <w:hyperlink r:id="rId30" w:tgtFrame="_blank" w:tooltip="https://www.interior.gob.es/opencms/es/servicios-al-ciudadano/tramites-y-gestiones/oficina-de-asilo-y-refugio/" w:history="1">
+      <w:hyperlink r:id="rId33" w:tgtFrame="_blank" w:tooltip="https://www.interior.gob.es/opencms/es/servicios-al-ciudadano/tramites-y-gestiones/oficina-de-asilo-y-refugio/" w:history="1">
         <w:r>
           <w:rPr>
             <w:rStyle w:val="Hipervnculo"/>
             <w:rFonts w:ascii="Helvetica" w:hAnsi="Helvetica"/>
             <w:bdr w:val="none" w:sz="0" w:space="0" w:color="auto" w:frame="1"/>
           </w:rPr>
-          <w:t>https://www.interior.gob.es/opencms/es/servicios-al-ciudadano/tramites-y-gestiones/oficina-de-asilo-y-refugio/</w:t>
+          <w:t>https://www.interior.gob.es/opencms/es/servicios-al-ciudadano/tramites-y-gest</w:t>
+        </w:r>
+        <w:bookmarkStart w:id="0" w:name="_GoBack"/>
+        <w:bookmarkEnd w:id="0"/>
+        <w:r>
+          <w:rPr>
+            <w:rStyle w:val="Hipervnculo"/>
+            <w:rFonts w:ascii="Helvetica" w:hAnsi="Helvetica"/>
+            <w:bdr w:val="none" w:sz="0" w:space="0" w:color="auto" w:frame="1"/>
+          </w:rPr>
+          <w:t>iones/oficina-de-asilo-y-refugio/</w:t>
         </w:r>
       </w:hyperlink>
     </w:p>
     <w:sectPr>
-      <w:headerReference w:type="default" r:id="rId31"/>
+      <w:headerReference w:type="default" r:id="rId34"/>
       <w:pgSz w:w="11909" w:h="16834"/>
       <w:pgMar w:top="1440" w:right="1440" w:bottom="1440" w:left="1440" w:header="720" w:footer="720" w:gutter="0"/>
       <w:pgNumType w:start="1"/>
@@ -9741,7 +9702,7 @@
 </file>
 
 <file path=customXml/itemProps1.xml><?xml version="1.0" encoding="utf-8"?>
-<ds:datastoreItem xmlns:ds="http://schemas.openxmlformats.org/officeDocument/2006/customXml" ds:itemID="{E1A4AFBB-7E97-4382-B00A-7F7054236E8E}">
+<ds:datastoreItem xmlns:ds="http://schemas.openxmlformats.org/officeDocument/2006/customXml" ds:itemID="{7E929D21-4D37-4F86-8F23-DB24373C29C0}">
   <ds:schemaRefs>
     <ds:schemaRef ds:uri="http://schemas.openxmlformats.org/officeDocument/2006/bibliography"/>
   </ds:schemaRefs>

</xml_diff>